<commit_message>
Se añaden los pasos
</commit_message>
<xml_diff>
--- a/Prueba.docx
+++ b/Prueba.docx
@@ -112,367 +112,99 @@
           </wp:inline>
         </w:drawing>
       </w:r>
-      <w:r>
-        <w:rPr>
-          <w:noProof/>
-          <w:lang w:eastAsia="es-CO" w:bidi="he-IL"/>
-        </w:rPr>
-        <mc:AlternateContent>
-          <mc:Choice Requires="wps">
-            <w:drawing>
-              <wp:inline distT="0" distB="0" distL="0" distR="0">
-                <wp:extent cx="304800" cy="304800"/>
-                <wp:effectExtent l="0" t="0" r="0" b="0"/>
-                <wp:docPr id="1" name="Rectángulo 1" descr="blob:https://web.whatsapp.com/7a78c5fb-b36c-48b5-8f86-1249421e852c"/>
-                <wp:cNvGraphicFramePr>
-                  <a:graphicFrameLocks xmlns:a="http://schemas.openxmlformats.org/drawingml/2006/main" noChangeAspect="1"/>
-                </wp:cNvGraphicFramePr>
-                <a:graphic xmlns:a="http://schemas.openxmlformats.org/drawingml/2006/main">
-                  <a:graphicData uri="http://schemas.microsoft.com/office/word/2010/wordprocessingShape">
-                    <wps:wsp>
-                      <wps:cNvSpPr>
-                        <a:spLocks noChangeAspect="1" noChangeArrowheads="1"/>
-                      </wps:cNvSpPr>
-                      <wps:spPr bwMode="auto">
-                        <a:xfrm>
-                          <a:off x="0" y="0"/>
-                          <a:ext cx="304800" cy="304800"/>
-                        </a:xfrm>
-                        <a:prstGeom prst="rect">
-                          <a:avLst/>
-                        </a:prstGeom>
-                        <a:noFill/>
-                        <a:ln>
-                          <a:noFill/>
-                        </a:ln>
-                        <a:extLst>
-                          <a:ext uri="{909E8E84-426E-40DD-AFC4-6F175D3DCCD1}">
-                            <a14:hiddenFill xmlns:a14="http://schemas.microsoft.com/office/drawing/2010/main">
-                              <a:solidFill>
-                                <a:srgbClr val="FFFFFF"/>
-                              </a:solidFill>
-                            </a14:hiddenFill>
-                          </a:ext>
-                          <a:ext uri="{91240B29-F687-4F45-9708-019B960494DF}">
-                            <a14:hiddenLine xmlns:a14="http://schemas.microsoft.com/office/drawing/2010/main" w="9525">
-                              <a:solidFill>
-                                <a:srgbClr val="000000"/>
-                              </a:solidFill>
-                              <a:miter lim="800000"/>
-                              <a:headEnd/>
-                              <a:tailEnd/>
-                            </a14:hiddenLine>
-                          </a:ext>
-                        </a:extLst>
-                      </wps:spPr>
-                      <wps:bodyPr rot="0" vert="horz" wrap="square" lIns="91440" tIns="45720" rIns="91440" bIns="45720" anchor="t" anchorCtr="0" upright="1">
-                        <a:noAutofit/>
-                      </wps:bodyPr>
-                    </wps:wsp>
-                  </a:graphicData>
-                </a:graphic>
-              </wp:inline>
-            </w:drawing>
-          </mc:Choice>
-          <mc:Fallback>
-            <w:pict>
-              <v:rect w14:anchorId="181BE29F" id="Rectángulo 1" o:spid="_x0000_s1026" alt="blob:https://web.whatsapp.com/7a78c5fb-b36c-48b5-8f86-1249421e852c" style="width:24pt;height:24pt;visibility:visible;mso-wrap-style:square;mso-left-percent:-10001;mso-top-percent:-10001;mso-position-horizontal:absolute;mso-position-horizontal-relative:char;mso-position-vertical:absolute;mso-position-vertical-relative:line;mso-left-percent:-10001;mso-top-percent:-10001;v-text-anchor:top" o:gfxdata="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" filled="f" stroked="f">
-                <o:lock v:ext="edit" aspectratio="t"/>
-                <w10:anchorlock/>
-              </v:rect>
-            </w:pict>
-          </mc:Fallback>
-        </mc:AlternateContent>
-      </w:r>
-      <w:r>
-        <w:rPr>
-          <w:noProof/>
-          <w:lang w:eastAsia="es-CO" w:bidi="he-IL"/>
-        </w:rPr>
-        <mc:AlternateContent>
-          <mc:Choice Requires="wps">
-            <w:drawing>
-              <wp:inline distT="0" distB="0" distL="0" distR="0">
-                <wp:extent cx="304800" cy="304800"/>
-                <wp:effectExtent l="0" t="0" r="0" b="0"/>
-                <wp:docPr id="2" name="Rectángulo 2" descr="blob:https://web.whatsapp.com/7a78c5fb-b36c-48b5-8f86-1249421e852c"/>
-                <wp:cNvGraphicFramePr>
-                  <a:graphicFrameLocks xmlns:a="http://schemas.openxmlformats.org/drawingml/2006/main" noChangeAspect="1"/>
-                </wp:cNvGraphicFramePr>
-                <a:graphic xmlns:a="http://schemas.openxmlformats.org/drawingml/2006/main">
-                  <a:graphicData uri="http://schemas.microsoft.com/office/word/2010/wordprocessingShape">
-                    <wps:wsp>
-                      <wps:cNvSpPr>
-                        <a:spLocks noChangeAspect="1" noChangeArrowheads="1"/>
-                      </wps:cNvSpPr>
-                      <wps:spPr bwMode="auto">
-                        <a:xfrm>
-                          <a:off x="0" y="0"/>
-                          <a:ext cx="304800" cy="304800"/>
-                        </a:xfrm>
-                        <a:prstGeom prst="rect">
-                          <a:avLst/>
-                        </a:prstGeom>
-                        <a:noFill/>
-                        <a:ln>
-                          <a:noFill/>
-                        </a:ln>
-                        <a:extLst>
-                          <a:ext uri="{909E8E84-426E-40DD-AFC4-6F175D3DCCD1}">
-                            <a14:hiddenFill xmlns:a14="http://schemas.microsoft.com/office/drawing/2010/main">
-                              <a:solidFill>
-                                <a:srgbClr val="FFFFFF"/>
-                              </a:solidFill>
-                            </a14:hiddenFill>
-                          </a:ext>
-                          <a:ext uri="{91240B29-F687-4F45-9708-019B960494DF}">
-                            <a14:hiddenLine xmlns:a14="http://schemas.microsoft.com/office/drawing/2010/main" w="9525">
-                              <a:solidFill>
-                                <a:srgbClr val="000000"/>
-                              </a:solidFill>
-                              <a:miter lim="800000"/>
-                              <a:headEnd/>
-                              <a:tailEnd/>
-                            </a14:hiddenLine>
-                          </a:ext>
-                        </a:extLst>
-                      </wps:spPr>
-                      <wps:bodyPr rot="0" vert="horz" wrap="square" lIns="91440" tIns="45720" rIns="91440" bIns="45720" anchor="t" anchorCtr="0" upright="1">
-                        <a:noAutofit/>
-                      </wps:bodyPr>
-                    </wps:wsp>
-                  </a:graphicData>
-                </a:graphic>
-              </wp:inline>
-            </w:drawing>
-          </mc:Choice>
-          <mc:Fallback>
-            <w:pict>
-              <v:rect w14:anchorId="50E02F40" id="Rectángulo 2" o:spid="_x0000_s1026" alt="blob:https://web.whatsapp.com/7a78c5fb-b36c-48b5-8f86-1249421e852c" style="width:24pt;height:24pt;visibility:visible;mso-wrap-style:square;mso-left-percent:-10001;mso-top-percent:-10001;mso-position-horizontal:absolute;mso-position-horizontal-relative:char;mso-position-vertical:absolute;mso-position-vertical-relative:line;mso-left-percent:-10001;mso-top-percent:-10001;v-text-anchor:top" o:gfxdata="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" filled="f" stroked="f">
-                <o:lock v:ext="edit" aspectratio="t"/>
-                <w10:anchorlock/>
-              </v:rect>
-            </w:pict>
-          </mc:Fallback>
-        </mc:AlternateContent>
-      </w:r>
-      <w:r>
-        <w:rPr>
-          <w:noProof/>
-          <w:lang w:eastAsia="es-CO" w:bidi="he-IL"/>
-        </w:rPr>
-        <mc:AlternateContent>
-          <mc:Choice Requires="wps">
-            <w:drawing>
-              <wp:inline distT="0" distB="0" distL="0" distR="0">
-                <wp:extent cx="304800" cy="304800"/>
-                <wp:effectExtent l="0" t="0" r="0" b="0"/>
-                <wp:docPr id="3" name="Rectángulo 3" descr="blob:https://web.whatsapp.com/7a78c5fb-b36c-48b5-8f86-1249421e852c"/>
-                <wp:cNvGraphicFramePr>
-                  <a:graphicFrameLocks xmlns:a="http://schemas.openxmlformats.org/drawingml/2006/main" noChangeAspect="1"/>
-                </wp:cNvGraphicFramePr>
-                <a:graphic xmlns:a="http://schemas.openxmlformats.org/drawingml/2006/main">
-                  <a:graphicData uri="http://schemas.microsoft.com/office/word/2010/wordprocessingShape">
-                    <wps:wsp>
-                      <wps:cNvSpPr>
-                        <a:spLocks noChangeAspect="1" noChangeArrowheads="1"/>
-                      </wps:cNvSpPr>
-                      <wps:spPr bwMode="auto">
-                        <a:xfrm>
-                          <a:off x="0" y="0"/>
-                          <a:ext cx="304800" cy="304800"/>
-                        </a:xfrm>
-                        <a:prstGeom prst="rect">
-                          <a:avLst/>
-                        </a:prstGeom>
-                        <a:noFill/>
-                        <a:ln>
-                          <a:noFill/>
-                        </a:ln>
-                        <a:extLst>
-                          <a:ext uri="{909E8E84-426E-40DD-AFC4-6F175D3DCCD1}">
-                            <a14:hiddenFill xmlns:a14="http://schemas.microsoft.com/office/drawing/2010/main">
-                              <a:solidFill>
-                                <a:srgbClr val="FFFFFF"/>
-                              </a:solidFill>
-                            </a14:hiddenFill>
-                          </a:ext>
-                          <a:ext uri="{91240B29-F687-4F45-9708-019B960494DF}">
-                            <a14:hiddenLine xmlns:a14="http://schemas.microsoft.com/office/drawing/2010/main" w="9525">
-                              <a:solidFill>
-                                <a:srgbClr val="000000"/>
-                              </a:solidFill>
-                              <a:miter lim="800000"/>
-                              <a:headEnd/>
-                              <a:tailEnd/>
-                            </a14:hiddenLine>
-                          </a:ext>
-                        </a:extLst>
-                      </wps:spPr>
-                      <wps:bodyPr rot="0" vert="horz" wrap="square" lIns="91440" tIns="45720" rIns="91440" bIns="45720" anchor="t" anchorCtr="0" upright="1">
-                        <a:noAutofit/>
-                      </wps:bodyPr>
-                    </wps:wsp>
-                  </a:graphicData>
-                </a:graphic>
-              </wp:inline>
-            </w:drawing>
-          </mc:Choice>
-          <mc:Fallback>
-            <w:pict>
-              <v:rect w14:anchorId="6B2907CF" id="Rectángulo 3" o:spid="_x0000_s1026" alt="blob:https://web.whatsapp.com/7a78c5fb-b36c-48b5-8f86-1249421e852c" style="width:24pt;height:24pt;visibility:visible;mso-wrap-style:square;mso-left-percent:-10001;mso-top-percent:-10001;mso-position-horizontal:absolute;mso-position-horizontal-relative:char;mso-position-vertical:absolute;mso-position-vertical-relative:line;mso-left-percent:-10001;mso-top-percent:-10001;v-text-anchor:top" o:gfxdata="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" filled="f" stroked="f">
-                <o:lock v:ext="edit" aspectratio="t"/>
-                <w10:anchorlock/>
-              </v:rect>
-            </w:pict>
-          </mc:Fallback>
-        </mc:AlternateContent>
-      </w:r>
-      <w:r>
-        <w:rPr>
-          <w:noProof/>
-          <w:lang w:eastAsia="es-CO" w:bidi="he-IL"/>
-        </w:rPr>
-        <mc:AlternateContent>
-          <mc:Choice Requires="wps">
-            <w:drawing>
-              <wp:inline distT="0" distB="0" distL="0" distR="0">
-                <wp:extent cx="304800" cy="304800"/>
-                <wp:effectExtent l="0" t="0" r="0" b="0"/>
-                <wp:docPr id="4" name="Rectángulo 4" descr="blob:https://web.whatsapp.com/7a78c5fb-b36c-48b5-8f86-1249421e852c"/>
-                <wp:cNvGraphicFramePr>
-                  <a:graphicFrameLocks xmlns:a="http://schemas.openxmlformats.org/drawingml/2006/main" noChangeAspect="1"/>
-                </wp:cNvGraphicFramePr>
-                <a:graphic xmlns:a="http://schemas.openxmlformats.org/drawingml/2006/main">
-                  <a:graphicData uri="http://schemas.microsoft.com/office/word/2010/wordprocessingShape">
-                    <wps:wsp>
-                      <wps:cNvSpPr>
-                        <a:spLocks noChangeAspect="1" noChangeArrowheads="1"/>
-                      </wps:cNvSpPr>
-                      <wps:spPr bwMode="auto">
-                        <a:xfrm>
-                          <a:off x="0" y="0"/>
-                          <a:ext cx="304800" cy="304800"/>
-                        </a:xfrm>
-                        <a:prstGeom prst="rect">
-                          <a:avLst/>
-                        </a:prstGeom>
-                        <a:noFill/>
-                        <a:ln>
-                          <a:noFill/>
-                        </a:ln>
-                        <a:extLst>
-                          <a:ext uri="{909E8E84-426E-40DD-AFC4-6F175D3DCCD1}">
-                            <a14:hiddenFill xmlns:a14="http://schemas.microsoft.com/office/drawing/2010/main">
-                              <a:solidFill>
-                                <a:srgbClr val="FFFFFF"/>
-                              </a:solidFill>
-                            </a14:hiddenFill>
-                          </a:ext>
-                          <a:ext uri="{91240B29-F687-4F45-9708-019B960494DF}">
-                            <a14:hiddenLine xmlns:a14="http://schemas.microsoft.com/office/drawing/2010/main" w="9525">
-                              <a:solidFill>
-                                <a:srgbClr val="000000"/>
-                              </a:solidFill>
-                              <a:miter lim="800000"/>
-                              <a:headEnd/>
-                              <a:tailEnd/>
-                            </a14:hiddenLine>
-                          </a:ext>
-                        </a:extLst>
-                      </wps:spPr>
-                      <wps:bodyPr rot="0" vert="horz" wrap="square" lIns="91440" tIns="45720" rIns="91440" bIns="45720" anchor="t" anchorCtr="0" upright="1">
-                        <a:noAutofit/>
-                      </wps:bodyPr>
-                    </wps:wsp>
-                  </a:graphicData>
-                </a:graphic>
-              </wp:inline>
-            </w:drawing>
-          </mc:Choice>
-          <mc:Fallback>
-            <w:pict>
-              <v:rect w14:anchorId="71747B85" id="Rectángulo 4" o:spid="_x0000_s1026" alt="blob:https://web.whatsapp.com/7a78c5fb-b36c-48b5-8f86-1249421e852c" style="width:24pt;height:24pt;visibility:visible;mso-wrap-style:square;mso-left-percent:-10001;mso-top-percent:-10001;mso-position-horizontal:absolute;mso-position-horizontal-relative:char;mso-position-vertical:absolute;mso-position-vertical-relative:line;mso-left-percent:-10001;mso-top-percent:-10001;v-text-anchor:top" o:gfxdata="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" filled="f" stroked="f">
-                <o:lock v:ext="edit" aspectratio="t"/>
-                <w10:anchorlock/>
-              </v:rect>
-            </w:pict>
-          </mc:Fallback>
-        </mc:AlternateContent>
+    </w:p>
+    <w:p>
+      <w:pPr>
+        <w:jc w:val="both"/>
+        <w:rPr>
+          <w:lang w:val="es-ES"/>
+        </w:rPr>
+      </w:pPr>
+    </w:p>
+    <w:p>
+      <w:pPr>
+        <w:jc w:val="both"/>
+        <w:rPr>
+          <w:lang w:val="es-ES"/>
+        </w:rPr>
+      </w:pPr>
+      <w:r>
+        <w:rPr>
+          <w:lang w:val="es-ES"/>
+        </w:rPr>
+        <w:t>1) Se sacan las tarjetas debajo de la hoja para juntarlas en una mano</w:t>
+      </w:r>
+    </w:p>
+    <w:p>
+      <w:pPr>
+        <w:jc w:val="both"/>
+        <w:rPr>
+          <w:lang w:val="es-ES"/>
+        </w:rPr>
+      </w:pPr>
+      <w:r>
+        <w:rPr>
+          <w:lang w:val="es-ES"/>
+        </w:rPr>
+        <w:t>2) Una vez se tiene las tarjetas en la mano, se pone el dedo índice entre ellas.</w:t>
+      </w:r>
+    </w:p>
+    <w:p>
+      <w:pPr>
+        <w:jc w:val="both"/>
+        <w:rPr>
+          <w:lang w:val="es-ES"/>
+        </w:rPr>
+      </w:pPr>
+      <w:r>
+        <w:rPr>
+          <w:lang w:val="es-ES"/>
+        </w:rPr>
+        <w:t xml:space="preserve">3) Se ponen las tarjetas de </w:t>
+      </w:r>
+      <w:proofErr w:type="gramStart"/>
+      <w:r>
+        <w:rPr>
+          <w:lang w:val="es-ES"/>
+        </w:rPr>
+        <w:t>forma paralela y un poco separadas</w:t>
       </w:r>
       <w:bookmarkStart w:id="0" w:name="_GoBack"/>
       <w:bookmarkEnd w:id="0"/>
-      <w:r>
-        <w:rPr>
-          <w:noProof/>
-          <w:lang w:eastAsia="es-CO" w:bidi="he-IL"/>
-        </w:rPr>
-        <mc:AlternateContent>
-          <mc:Choice Requires="wps">
-            <w:drawing>
-              <wp:inline distT="0" distB="0" distL="0" distR="0">
-                <wp:extent cx="304800" cy="304800"/>
-                <wp:effectExtent l="0" t="0" r="0" b="0"/>
-                <wp:docPr id="5" name="Rectángulo 5" descr="blob:https://web.whatsapp.com/7a78c5fb-b36c-48b5-8f86-1249421e852c"/>
-                <wp:cNvGraphicFramePr>
-                  <a:graphicFrameLocks xmlns:a="http://schemas.openxmlformats.org/drawingml/2006/main" noChangeAspect="1"/>
-                </wp:cNvGraphicFramePr>
-                <a:graphic xmlns:a="http://schemas.openxmlformats.org/drawingml/2006/main">
-                  <a:graphicData uri="http://schemas.microsoft.com/office/word/2010/wordprocessingShape">
-                    <wps:wsp>
-                      <wps:cNvSpPr>
-                        <a:spLocks noChangeAspect="1" noChangeArrowheads="1"/>
-                      </wps:cNvSpPr>
-                      <wps:spPr bwMode="auto">
-                        <a:xfrm>
-                          <a:off x="0" y="0"/>
-                          <a:ext cx="304800" cy="304800"/>
-                        </a:xfrm>
-                        <a:prstGeom prst="rect">
-                          <a:avLst/>
-                        </a:prstGeom>
-                        <a:noFill/>
-                        <a:ln>
-                          <a:noFill/>
-                        </a:ln>
-                        <a:extLst>
-                          <a:ext uri="{909E8E84-426E-40DD-AFC4-6F175D3DCCD1}">
-                            <a14:hiddenFill xmlns:a14="http://schemas.microsoft.com/office/drawing/2010/main">
-                              <a:solidFill>
-                                <a:srgbClr val="FFFFFF"/>
-                              </a:solidFill>
-                            </a14:hiddenFill>
-                          </a:ext>
-                          <a:ext uri="{91240B29-F687-4F45-9708-019B960494DF}">
-                            <a14:hiddenLine xmlns:a14="http://schemas.microsoft.com/office/drawing/2010/main" w="9525">
-                              <a:solidFill>
-                                <a:srgbClr val="000000"/>
-                              </a:solidFill>
-                              <a:miter lim="800000"/>
-                              <a:headEnd/>
-                              <a:tailEnd/>
-                            </a14:hiddenLine>
-                          </a:ext>
-                        </a:extLst>
-                      </wps:spPr>
-                      <wps:bodyPr rot="0" vert="horz" wrap="square" lIns="91440" tIns="45720" rIns="91440" bIns="45720" anchor="t" anchorCtr="0" upright="1">
-                        <a:noAutofit/>
-                      </wps:bodyPr>
-                    </wps:wsp>
-                  </a:graphicData>
-                </a:graphic>
-              </wp:inline>
-            </w:drawing>
-          </mc:Choice>
-          <mc:Fallback>
-            <w:pict>
-              <v:rect w14:anchorId="6DEF22A0" id="Rectángulo 5" o:spid="_x0000_s1026" alt="blob:https://web.whatsapp.com/7a78c5fb-b36c-48b5-8f86-1249421e852c" style="width:24pt;height:24pt;visibility:visible;mso-wrap-style:square;mso-left-percent:-10001;mso-top-percent:-10001;mso-position-horizontal:absolute;mso-position-horizontal-relative:char;mso-position-vertical:absolute;mso-position-vertical-relative:line;mso-left-percent:-10001;mso-top-percent:-10001;v-text-anchor:top" o:gfxdata="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" filled="f" stroked="f">
-                <o:lock v:ext="edit" aspectratio="t"/>
-                <w10:anchorlock/>
-              </v:rect>
-            </w:pict>
-          </mc:Fallback>
-        </mc:AlternateContent>
+      <w:proofErr w:type="gramEnd"/>
+      <w:r>
+        <w:rPr>
+          <w:lang w:val="es-ES"/>
+        </w:rPr>
+        <w:t xml:space="preserve"> en la hoja (aun con el índice entre ellas)</w:t>
+      </w:r>
+    </w:p>
+    <w:p>
+      <w:pPr>
+        <w:jc w:val="both"/>
+        <w:rPr>
+          <w:lang w:val="es-ES"/>
+        </w:rPr>
+      </w:pPr>
+      <w:r>
+        <w:rPr>
+          <w:lang w:val="es-ES"/>
+        </w:rPr>
+        <w:t xml:space="preserve">4) Se va retirando el dedo lentamente a medida que ambas tarjetas se vayan inclinando hasta </w:t>
+      </w:r>
+      <w:proofErr w:type="gramStart"/>
+      <w:r>
+        <w:rPr>
+          <w:lang w:val="es-ES"/>
+        </w:rPr>
+        <w:t>quedar</w:t>
+      </w:r>
+      <w:proofErr w:type="gramEnd"/>
+      <w:r>
+        <w:rPr>
+          <w:lang w:val="es-ES"/>
+        </w:rPr>
+        <w:t xml:space="preserve"> en equilibrio.</w:t>
       </w:r>
     </w:p>
     <w:sectPr>

</xml_diff>